<commit_message>
half of the work
</commit_message>
<xml_diff>
--- a/RAPPORT SUR LE DEVELOPPEMENT DE LA BASE DE DONNEES.docx
+++ b/RAPPORT SUR LE DEVELOPPEMENT DE LA BASE DE DONNEES.docx
@@ -27,6 +27,20 @@
           <w:lang w:val="fr-FR"/>
         </w:rPr>
       </w:pPr>
+      <w:r>
+        <w:rPr>
+          <w:lang w:val="fr-FR"/>
+        </w:rPr>
+        <w:t>Le script SQL correspondant aux questions se trouvent dans le fichier .</w:t>
+      </w:r>
+      <w:proofErr w:type="spellStart"/>
+      <w:r>
+        <w:rPr>
+          <w:lang w:val="fr-FR"/>
+        </w:rPr>
+        <w:t>sql</w:t>
+      </w:r>
+      <w:proofErr w:type="spellEnd"/>
     </w:p>
     <w:p>
       <w:pPr>
@@ -125,9 +139,371 @@
           <w:lang w:val="fr-FR"/>
         </w:rPr>
         <w:t xml:space="preserve">3- </w:t>
+      </w:r>
+      <w:r>
+        <w:rPr>
+          <w:lang w:val="fr-FR"/>
+        </w:rPr>
+        <w:t xml:space="preserve">nombres de </w:t>
+      </w:r>
+      <w:proofErr w:type="spellStart"/>
+      <w:r>
+        <w:rPr>
+          <w:lang w:val="fr-FR"/>
+        </w:rPr>
+        <w:t>tuples</w:t>
+      </w:r>
+      <w:proofErr w:type="spellEnd"/>
+    </w:p>
+    <w:p>
+      <w:pPr>
+        <w:rPr>
+          <w:lang w:val="fr-FR"/>
+        </w:rPr>
+      </w:pPr>
+      <w:proofErr w:type="spellStart"/>
+      <w:r>
+        <w:rPr>
+          <w:lang w:val="fr-FR"/>
+        </w:rPr>
+        <w:t>Adherents</w:t>
+      </w:r>
+      <w:proofErr w:type="spellEnd"/>
+      <w:r>
+        <w:rPr>
+          <w:lang w:val="fr-FR"/>
+        </w:rPr>
+        <w:t> : 30</w:t>
+      </w:r>
+    </w:p>
+    <w:p>
+      <w:pPr>
+        <w:rPr>
+          <w:lang w:val="fr-FR"/>
+        </w:rPr>
+      </w:pPr>
+      <w:r>
+        <w:rPr>
+          <w:lang w:val="fr-FR"/>
+        </w:rPr>
+        <w:t>Emprunter : 33</w:t>
+      </w:r>
+    </w:p>
+    <w:p>
+      <w:pPr>
+        <w:rPr>
+          <w:lang w:val="fr-FR"/>
+        </w:rPr>
+      </w:pPr>
+      <w:r>
+        <w:rPr>
+          <w:lang w:val="fr-FR"/>
+        </w:rPr>
+        <w:t>Livres : 30</w:t>
+      </w:r>
+    </w:p>
+    <w:p>
+      <w:pPr>
+        <w:rPr>
+          <w:lang w:val="fr-FR"/>
+        </w:rPr>
+      </w:pPr>
+      <w:r>
+        <w:rPr>
+          <w:lang w:val="fr-FR"/>
+        </w:rPr>
+        <w:t>Œuvres : 18</w:t>
+      </w:r>
+    </w:p>
+    <w:p>
+      <w:pPr>
+        <w:rPr>
+          <w:lang w:val="fr-FR"/>
+        </w:rPr>
+      </w:pPr>
+      <w:r>
+        <w:rPr>
+          <w:lang w:val="fr-FR"/>
+        </w:rPr>
+        <w:t>4 – attributs :</w:t>
+      </w:r>
+    </w:p>
+    <w:p>
+      <w:pPr>
+        <w:rPr>
+          <w:lang w:val="fr-FR"/>
+        </w:rPr>
+      </w:pPr>
+      <w:proofErr w:type="spellStart"/>
+      <w:r>
+        <w:rPr>
+          <w:lang w:val="fr-FR"/>
+        </w:rPr>
+        <w:t>Adherents</w:t>
+      </w:r>
+      <w:proofErr w:type="spellEnd"/>
+      <w:r>
+        <w:rPr>
+          <w:lang w:val="fr-FR"/>
+        </w:rPr>
+        <w:t> :</w:t>
+      </w:r>
+      <w:r>
+        <w:rPr>
+          <w:lang w:val="fr-FR"/>
+        </w:rPr>
+        <w:t xml:space="preserve"> 5</w:t>
+      </w:r>
+    </w:p>
+    <w:p>
+      <w:pPr>
+        <w:rPr>
+          <w:lang w:val="fr-FR"/>
+        </w:rPr>
+      </w:pPr>
+      <w:r>
+        <w:rPr>
+          <w:lang w:val="fr-FR"/>
+        </w:rPr>
+        <w:t>Emprunter :  5</w:t>
+      </w:r>
+    </w:p>
+    <w:p>
+      <w:pPr>
+        <w:rPr>
+          <w:lang w:val="fr-FR"/>
+        </w:rPr>
+      </w:pPr>
+      <w:r>
+        <w:rPr>
+          <w:lang w:val="fr-FR"/>
+        </w:rPr>
+        <w:t>Livres : 3</w:t>
+      </w:r>
+    </w:p>
+    <w:p>
+      <w:pPr>
+        <w:rPr>
+          <w:lang w:val="fr-FR"/>
+        </w:rPr>
+      </w:pPr>
+      <w:r>
+        <w:rPr>
+          <w:lang w:val="fr-FR"/>
+        </w:rPr>
+        <w:t>Œuvres : 5</w:t>
+      </w:r>
+    </w:p>
+    <w:p>
+      <w:pPr>
+        <w:rPr>
+          <w:lang w:val="fr-FR"/>
+        </w:rPr>
+      </w:pPr>
+      <w:r>
+        <w:rPr>
+          <w:lang w:val="fr-FR"/>
+        </w:rPr>
+        <w:t xml:space="preserve">5 – </w:t>
+      </w:r>
+      <w:proofErr w:type="spellStart"/>
+      <w:r>
+        <w:rPr>
+          <w:lang w:val="fr-FR"/>
+        </w:rPr>
+        <w:t>primary</w:t>
+      </w:r>
+      <w:proofErr w:type="spellEnd"/>
+      <w:r>
+        <w:rPr>
+          <w:lang w:val="fr-FR"/>
+        </w:rPr>
+        <w:t xml:space="preserve"> key</w:t>
+      </w:r>
+    </w:p>
+    <w:p>
+      <w:pPr>
+        <w:rPr>
+          <w:lang w:val="fr-FR"/>
+        </w:rPr>
+      </w:pPr>
+      <w:proofErr w:type="spellStart"/>
+      <w:r>
+        <w:rPr>
+          <w:lang w:val="fr-FR"/>
+        </w:rPr>
+        <w:t>Adherents</w:t>
+      </w:r>
+      <w:proofErr w:type="spellEnd"/>
+      <w:r>
+        <w:rPr>
+          <w:lang w:val="fr-FR"/>
+        </w:rPr>
+        <w:t> : NA</w:t>
+      </w:r>
+    </w:p>
+    <w:p>
+      <w:pPr>
+        <w:rPr>
+          <w:lang w:val="fr-FR"/>
+        </w:rPr>
+      </w:pPr>
+      <w:r>
+        <w:rPr>
+          <w:lang w:val="fr-FR"/>
+        </w:rPr>
+        <w:t>Emprunter : NL</w:t>
+      </w:r>
+    </w:p>
+    <w:p>
+      <w:pPr>
+        <w:rPr>
+          <w:lang w:val="fr-FR"/>
+        </w:rPr>
+      </w:pPr>
+      <w:r>
+        <w:rPr>
+          <w:lang w:val="fr-FR"/>
+        </w:rPr>
+        <w:t>Livres : NL</w:t>
+      </w:r>
+    </w:p>
+    <w:p>
+      <w:pPr>
+        <w:rPr>
+          <w:lang w:val="fr-FR"/>
+        </w:rPr>
+      </w:pPr>
+      <w:r>
+        <w:rPr>
+          <w:lang w:val="fr-FR"/>
+        </w:rPr>
+        <w:t>Œuvres : NO</w:t>
+      </w:r>
+    </w:p>
+    <w:p>
+      <w:pPr>
+        <w:rPr>
+          <w:lang w:val="fr-FR"/>
+        </w:rPr>
+      </w:pPr>
+    </w:p>
+    <w:p>
+      <w:pPr>
+        <w:rPr>
+          <w:lang w:val="fr-FR"/>
+        </w:rPr>
+      </w:pPr>
+      <w:r>
+        <w:rPr>
+          <w:lang w:val="fr-FR"/>
+        </w:rPr>
+        <w:t>9 – Livres actuellement empruntes</w:t>
+      </w:r>
+    </w:p>
+    <w:p>
+      <w:pPr>
+        <w:rPr>
+          <w:lang w:val="fr-FR"/>
+        </w:rPr>
+      </w:pPr>
+      <w:r>
+        <w:rPr>
+          <w:lang w:val="fr-FR"/>
+        </w:rPr>
+        <w:t>23 livres sont actuellement empruntes</w:t>
+      </w:r>
+    </w:p>
+    <w:p>
+      <w:pPr>
+        <w:rPr>
+          <w:lang w:val="fr-FR"/>
+        </w:rPr>
+      </w:pPr>
+      <w:r>
+        <w:rPr>
+          <w:lang w:val="fr-FR"/>
+        </w:rPr>
+        <w:t xml:space="preserve">10 – Livres empruntes par </w:t>
+      </w:r>
+      <w:proofErr w:type="spellStart"/>
+      <w:r>
+        <w:rPr>
+          <w:lang w:val="fr-FR"/>
+        </w:rPr>
+        <w:t>Jeanette</w:t>
+      </w:r>
+      <w:proofErr w:type="spellEnd"/>
+      <w:r>
+        <w:rPr>
+          <w:lang w:val="fr-FR"/>
+        </w:rPr>
+        <w:t xml:space="preserve"> </w:t>
+      </w:r>
+      <w:proofErr w:type="spellStart"/>
+      <w:r>
+        <w:rPr>
+          <w:lang w:val="fr-FR"/>
+        </w:rPr>
+        <w:t>Lecoeur</w:t>
+      </w:r>
+      <w:proofErr w:type="spellEnd"/>
+    </w:p>
+    <w:p>
+      <w:pPr>
+        <w:rPr>
+          <w:lang w:val="fr-FR"/>
+        </w:rPr>
+      </w:pPr>
+      <w:r>
+        <w:rPr>
+          <w:lang w:val="fr-FR"/>
+        </w:rPr>
+        <w:t>4 livres</w:t>
+      </w:r>
+    </w:p>
+    <w:p>
+      <w:pPr>
+        <w:rPr>
+          <w:lang w:val="fr-FR"/>
+        </w:rPr>
+      </w:pPr>
+    </w:p>
+    <w:p>
+      <w:pPr>
+        <w:rPr>
+          <w:lang w:val="fr-FR"/>
+        </w:rPr>
+      </w:pPr>
+      <w:r>
+        <w:rPr>
+          <w:lang w:val="fr-FR"/>
+        </w:rPr>
+        <w:lastRenderedPageBreak/>
+        <w:t>11 – Livres empruntes en Septembre 2009</w:t>
+      </w:r>
+    </w:p>
+    <w:p>
+      <w:pPr>
+        <w:rPr>
+          <w:lang w:val="fr-FR"/>
+        </w:rPr>
+      </w:pPr>
+      <w:r>
+        <w:rPr>
+          <w:lang w:val="fr-FR"/>
+        </w:rPr>
+        <w:t>0 livre</w:t>
       </w:r>
       <w:bookmarkStart w:id="0" w:name="_GoBack"/>
       <w:bookmarkEnd w:id="0"/>
+    </w:p>
+    <w:p>
+      <w:pPr>
+        <w:rPr>
+          <w:lang w:val="fr-FR"/>
+        </w:rPr>
+      </w:pPr>
     </w:p>
     <w:sectPr>
       <w:pgSz w:w="12240" w:h="15840"/>

</xml_diff>